<commit_message>
extra regel daily standup
</commit_message>
<xml_diff>
--- a/Daylie-stand-ups/Sprint-2/11-3-2021.docx
+++ b/Daylie-stand-ups/Sprint-2/11-3-2021.docx
@@ -131,7 +131,43 @@
           <w:szCs w:val="24"/>
           <w:lang w:val="nl-NL"/>
         </w:rPr>
-        <w:t>Bas heeft gestreamd op Twitch, waar hij het doel had om 250 squats te doen. Dit ging later naar 200, en hij heeft het gehaald. (Dit duurde wel 2+ uur).</w:t>
+        <w:t xml:space="preserve">Bas heeft gestreamd op </w:t>
+      </w:r>
+      <w:proofErr w:type="spellStart"/>
+      <w:r>
+        <w:rPr>
+          <w:sz w:val="24"/>
+          <w:szCs w:val="24"/>
+          <w:lang w:val="nl-NL"/>
+        </w:rPr>
+        <w:t>Twitch</w:t>
+      </w:r>
+      <w:proofErr w:type="spellEnd"/>
+      <w:r>
+        <w:rPr>
+          <w:sz w:val="24"/>
+          <w:szCs w:val="24"/>
+          <w:lang w:val="nl-NL"/>
+        </w:rPr>
+        <w:t xml:space="preserve">, waar hij het doel had om 250 </w:t>
+      </w:r>
+      <w:proofErr w:type="spellStart"/>
+      <w:r>
+        <w:rPr>
+          <w:sz w:val="24"/>
+          <w:szCs w:val="24"/>
+          <w:lang w:val="nl-NL"/>
+        </w:rPr>
+        <w:t>squats</w:t>
+      </w:r>
+      <w:proofErr w:type="spellEnd"/>
+      <w:r>
+        <w:rPr>
+          <w:sz w:val="24"/>
+          <w:szCs w:val="24"/>
+          <w:lang w:val="nl-NL"/>
+        </w:rPr>
+        <w:t xml:space="preserve"> te doen. Dit ging later naar 200, en hij heeft het gehaald. (Dit duurde wel 2+ uur).</w:t>
       </w:r>
     </w:p>
     <w:p>
@@ -157,7 +193,25 @@
           <w:szCs w:val="24"/>
           <w:lang w:val="nl-NL"/>
         </w:rPr>
-        <w:t>de opdracht Particles. We hebben hierbij even in call gezeten met Alex.</w:t>
+        <w:t xml:space="preserve">de opdracht </w:t>
+      </w:r>
+      <w:proofErr w:type="spellStart"/>
+      <w:r>
+        <w:rPr>
+          <w:sz w:val="24"/>
+          <w:szCs w:val="24"/>
+          <w:lang w:val="nl-NL"/>
+        </w:rPr>
+        <w:t>Particles</w:t>
+      </w:r>
+      <w:proofErr w:type="spellEnd"/>
+      <w:r>
+        <w:rPr>
+          <w:sz w:val="24"/>
+          <w:szCs w:val="24"/>
+          <w:lang w:val="nl-NL"/>
+        </w:rPr>
+        <w:t>. We hebben hierbij even in call gezeten met Alex.</w:t>
       </w:r>
     </w:p>
     <w:p>
@@ -251,7 +305,69 @@
           <w:szCs w:val="24"/>
           <w:lang w:val="nl-NL"/>
         </w:rPr>
-        <w:t>Dat de camera restricties werken, en dat Bas weer bij de Daylie standup is.</w:t>
+        <w:t xml:space="preserve">Dat de camera restricties werken, en dat Bas weer bij de </w:t>
+      </w:r>
+      <w:proofErr w:type="spellStart"/>
+      <w:r>
+        <w:rPr>
+          <w:sz w:val="24"/>
+          <w:szCs w:val="24"/>
+          <w:lang w:val="nl-NL"/>
+        </w:rPr>
+        <w:t>Daylie</w:t>
+      </w:r>
+      <w:proofErr w:type="spellEnd"/>
+      <w:r>
+        <w:rPr>
+          <w:sz w:val="24"/>
+          <w:szCs w:val="24"/>
+          <w:lang w:val="nl-NL"/>
+        </w:rPr>
+        <w:t xml:space="preserve"> </w:t>
+      </w:r>
+      <w:proofErr w:type="spellStart"/>
+      <w:r>
+        <w:rPr>
+          <w:sz w:val="24"/>
+          <w:szCs w:val="24"/>
+          <w:lang w:val="nl-NL"/>
+        </w:rPr>
+        <w:t>standup</w:t>
+      </w:r>
+      <w:proofErr w:type="spellEnd"/>
+      <w:r>
+        <w:rPr>
+          <w:sz w:val="24"/>
+          <w:szCs w:val="24"/>
+          <w:lang w:val="nl-NL"/>
+        </w:rPr>
+        <w:t xml:space="preserve"> is.</w:t>
+      </w:r>
+      <w:r>
+        <w:rPr>
+          <w:sz w:val="24"/>
+          <w:szCs w:val="24"/>
+          <w:lang w:val="nl-NL"/>
+        </w:rPr>
+        <w:t xml:space="preserve"> </w:t>
+      </w:r>
+    </w:p>
+    <w:p>
+      <w:pPr>
+        <w:jc w:val="center"/>
+        <w:rPr>
+          <w:sz w:val="24"/>
+          <w:szCs w:val="24"/>
+          <w:lang w:val="nl-NL"/>
+        </w:rPr>
+      </w:pPr>
+      <w:r>
+        <w:rPr>
+          <w:sz w:val="24"/>
+          <w:szCs w:val="24"/>
+          <w:lang w:val="nl-NL"/>
+        </w:rPr>
+        <w:t>Ook verwachten we dat Jesse heeft gereageerd.</w:t>
       </w:r>
     </w:p>
     <w:sectPr>

</xml_diff>